<commit_message>
got images + label manual + start notebook
</commit_message>
<xml_diff>
--- a/notes_tp_final_robotique.docx
+++ b/notes_tp_final_robotique.docx
@@ -295,22 +295,22 @@
           <w:tab w:val="left" w:pos="1830"/>
         </w:tabs>
         <w:rPr>
-          <w:lang w:val="en-US"/>
-        </w:rPr>
-      </w:pPr>
-      <w:r>
-        <w:rPr>
-          <w:b/>
-          <w:bCs/>
-          <w:lang w:val="en-US"/>
-        </w:rPr>
-        <w:t xml:space="preserve">A </w:t>
-      </w:r>
-      <w:r>
-        <w:rPr>
-          <w:lang w:val="en-US"/>
-        </w:rPr>
-        <w:t>– Installation python dans robotic courses</w:t>
+          <w:b/>
+          <w:bCs/>
+          <w:sz w:val="28"/>
+          <w:szCs w:val="28"/>
+          <w:lang w:val="en-US"/>
+        </w:rPr>
+      </w:pPr>
+      <w:r>
+        <w:rPr>
+          <w:b/>
+          <w:bCs/>
+          <w:sz w:val="28"/>
+          <w:szCs w:val="28"/>
+          <w:lang w:val="en-US"/>
+        </w:rPr>
+        <w:t>A – Installation python dans robotic courses</w:t>
       </w:r>
     </w:p>
     <w:p>
@@ -335,7 +335,21 @@
         <w:rPr>
           <w:lang w:val="en-US"/>
         </w:rPr>
-        <w:t xml:space="preserve"> apt-get install python3-pip python3-yaml </w:t>
+        <w:t xml:space="preserve"> apt-get install python3-pip python3-</w:t>
+      </w:r>
+      <w:proofErr w:type="gramStart"/>
+      <w:r>
+        <w:rPr>
+          <w:lang w:val="en-US"/>
+        </w:rPr>
+        <w:t>yaml</w:t>
+      </w:r>
+      <w:proofErr w:type="gramEnd"/>
+      <w:r>
+        <w:rPr>
+          <w:lang w:val="en-US"/>
+        </w:rPr>
+        <w:t xml:space="preserve"> </w:t>
       </w:r>
     </w:p>
     <w:p>
@@ -510,26 +524,40 @@
         <w:rPr>
           <w:b/>
           <w:bCs/>
-        </w:rPr>
-        <w:t>B</w:t>
-      </w:r>
-      <w:r>
-        <w:t xml:space="preserve"> – Créer dossier spécial « </w:t>
-      </w:r>
-      <w:proofErr w:type="spellStart"/>
-      <w:r>
-        <w:rPr>
-          <w:b/>
-          <w:bCs/>
+          <w:sz w:val="28"/>
+          <w:szCs w:val="28"/>
+        </w:rPr>
+        <w:t>B – Créer dossier spécial « </w:t>
+      </w:r>
+      <w:proofErr w:type="spellStart"/>
+      <w:r>
+        <w:rPr>
+          <w:b/>
+          <w:bCs/>
+          <w:sz w:val="28"/>
+          <w:szCs w:val="28"/>
         </w:rPr>
         <w:t>robotics_train_sign_data</w:t>
       </w:r>
       <w:proofErr w:type="spellEnd"/>
       <w:r>
+        <w:rPr>
+          <w:b/>
+          <w:bCs/>
+          <w:sz w:val="28"/>
+          <w:szCs w:val="28"/>
+        </w:rPr>
         <w:t> »</w:t>
       </w:r>
       <w:r>
-        <w:t xml:space="preserve"> (</w:t>
+        <w:rPr>
+          <w:sz w:val="28"/>
+          <w:szCs w:val="28"/>
+        </w:rPr>
+        <w:t xml:space="preserve"> </w:t>
+      </w:r>
+      <w:r>
+        <w:t>(</w:t>
       </w:r>
       <w:hyperlink r:id="rId5" w:history="1">
         <w:r>
@@ -562,31 +590,60 @@
         <w:tabs>
           <w:tab w:val="left" w:pos="1830"/>
         </w:tabs>
-      </w:pPr>
-      <w:r>
-        <w:rPr>
-          <w:b/>
-          <w:bCs/>
-        </w:rPr>
-        <w:t xml:space="preserve">C </w:t>
-      </w:r>
-      <w:r>
-        <w:t xml:space="preserve">– Créer un environnement python avec </w:t>
-      </w:r>
-      <w:proofErr w:type="spellStart"/>
-      <w:r>
+        <w:rPr>
+          <w:b/>
+          <w:bCs/>
+          <w:sz w:val="28"/>
+          <w:szCs w:val="28"/>
+        </w:rPr>
+      </w:pPr>
+      <w:r>
+        <w:rPr>
+          <w:b/>
+          <w:bCs/>
+          <w:sz w:val="28"/>
+          <w:szCs w:val="28"/>
+        </w:rPr>
+        <w:t xml:space="preserve">C – Créer un environnement python avec </w:t>
+      </w:r>
+      <w:proofErr w:type="spellStart"/>
+      <w:r>
+        <w:rPr>
+          <w:b/>
+          <w:bCs/>
+          <w:sz w:val="28"/>
+          <w:szCs w:val="28"/>
+        </w:rPr>
         <w:t>l’object</w:t>
       </w:r>
       <w:proofErr w:type="spellEnd"/>
       <w:r>
+        <w:rPr>
+          <w:b/>
+          <w:bCs/>
+          <w:sz w:val="28"/>
+          <w:szCs w:val="28"/>
+        </w:rPr>
         <w:t xml:space="preserve"> </w:t>
       </w:r>
       <w:proofErr w:type="spellStart"/>
       <w:r>
+        <w:rPr>
+          <w:b/>
+          <w:bCs/>
+          <w:sz w:val="28"/>
+          <w:szCs w:val="28"/>
+        </w:rPr>
         <w:t>detection</w:t>
       </w:r>
       <w:proofErr w:type="spellEnd"/>
       <w:r>
+        <w:rPr>
+          <w:b/>
+          <w:bCs/>
+          <w:sz w:val="28"/>
+          <w:szCs w:val="28"/>
+        </w:rPr>
         <w:t xml:space="preserve"> API fonctionnelle</w:t>
       </w:r>
     </w:p>
@@ -724,6 +781,9 @@
         <w:tabs>
           <w:tab w:val="left" w:pos="1830"/>
         </w:tabs>
+        <w:rPr>
+          <w:lang w:val="en-US"/>
+        </w:rPr>
       </w:pPr>
     </w:p>
     <w:p>
@@ -782,65 +842,24 @@
         <w:tabs>
           <w:tab w:val="left" w:pos="1830"/>
         </w:tabs>
-        <w:rPr>
-          <w:lang w:val="en-US"/>
-        </w:rPr>
-      </w:pPr>
-      <w:r>
-        <w:rPr>
-          <w:lang w:val="en-US"/>
-        </w:rPr>
-        <w:t xml:space="preserve">Installer CUDA 11.0 et CUDNN </w:t>
-      </w:r>
-      <w:r>
-        <w:rPr>
-          <w:lang w:val="en-US"/>
-        </w:rPr>
-        <w:t>11.1-windows-x64-v8.0.4.30</w:t>
-      </w:r>
-      <w:r>
-        <w:rPr>
-          <w:lang w:val="en-US"/>
-        </w:rPr>
-        <w:t xml:space="preserve"> (</w:t>
-      </w:r>
-      <w:proofErr w:type="spellStart"/>
-      <w:r>
-        <w:rPr>
-          <w:lang w:val="en-US"/>
-        </w:rPr>
-        <w:t>utiliser</w:t>
-      </w:r>
-      <w:proofErr w:type="spellEnd"/>
-      <w:r>
-        <w:rPr>
-          <w:lang w:val="en-US"/>
-        </w:rPr>
-        <w:t xml:space="preserve"> word </w:t>
-      </w:r>
-      <w:proofErr w:type="spellStart"/>
-      <w:r>
-        <w:rPr>
-          <w:lang w:val="en-US"/>
-        </w:rPr>
-        <w:t>d’Antoine</w:t>
-      </w:r>
-      <w:proofErr w:type="spellEnd"/>
-      <w:r>
-        <w:rPr>
-          <w:lang w:val="en-US"/>
-        </w:rPr>
-        <w:t>)</w:t>
-      </w:r>
-    </w:p>
-    <w:p>
-      <w:pPr>
-        <w:tabs>
-          <w:tab w:val="left" w:pos="1830"/>
-        </w:tabs>
-        <w:rPr>
-          <w:lang w:val="en-US"/>
-        </w:rPr>
+      </w:pPr>
+      <w:r>
+        <w:t xml:space="preserve">Installer CUDA 11.0 et CUDNN 11.1-windows-x64-v8.0.4.30 (utiliser </w:t>
+      </w:r>
+      <w:proofErr w:type="spellStart"/>
+      <w:r>
+        <w:t>word</w:t>
+      </w:r>
+      <w:proofErr w:type="spellEnd"/>
+      <w:r>
+        <w:t xml:space="preserve"> d’Antoine)</w:t>
+      </w:r>
+    </w:p>
+    <w:p>
+      <w:pPr>
+        <w:tabs>
+          <w:tab w:val="left" w:pos="1830"/>
+        </w:tabs>
       </w:pPr>
     </w:p>
     <w:p>
@@ -855,7 +874,7 @@
       <w:r>
         <w:t xml:space="preserve"> </w:t>
       </w:r>
-      <w:hyperlink r:id="rId7" w:history="1">
+      <w:hyperlink r:id="rId7" w:anchor="tensorflow-object-detection-api-installation" w:history="1">
         <w:r>
           <w:rPr>
             <w:rStyle w:val="Lienhypertexte"/>
@@ -897,7 +916,7 @@
           <w:tab w:val="left" w:pos="1830"/>
         </w:tabs>
       </w:pPr>
-      <w:hyperlink r:id="rId8" w:history="1">
+      <w:hyperlink r:id="rId8" w:anchor="sphx-glr-auto-examples-plot-object-detection-saved-model-py" w:history="1">
         <w:r>
           <w:rPr>
             <w:rStyle w:val="Lienhypertexte"/>
@@ -913,6 +932,9 @@
         </w:tabs>
       </w:pPr>
       <w:r>
+        <w:rPr>
+          <w:noProof/>
+        </w:rPr>
         <w:drawing>
           <wp:inline distT="0" distB="0" distL="0" distR="0" wp14:anchorId="4CEBD71C" wp14:editId="0EA82C8F">
             <wp:extent cx="3784958" cy="981992"/>
@@ -957,6 +979,9 @@
         </w:tabs>
       </w:pPr>
       <w:r>
+        <w:rPr>
+          <w:noProof/>
+        </w:rPr>
         <w:drawing>
           <wp:inline distT="0" distB="0" distL="0" distR="0" wp14:anchorId="4759CA76" wp14:editId="3C736CF9">
             <wp:extent cx="5760720" cy="5208270"/>
@@ -1034,17 +1059,51 @@
         <w:tabs>
           <w:tab w:val="left" w:pos="1830"/>
         </w:tabs>
-      </w:pPr>
-      <w:r>
-        <w:rPr>
-          <w:b/>
-          <w:bCs/>
+        <w:rPr>
+          <w:sz w:val="28"/>
+          <w:szCs w:val="28"/>
+        </w:rPr>
+      </w:pPr>
+      <w:r>
+        <w:rPr>
+          <w:b/>
+          <w:bCs/>
+          <w:sz w:val="28"/>
+          <w:szCs w:val="28"/>
         </w:rPr>
         <w:lastRenderedPageBreak/>
-        <w:t xml:space="preserve">D </w:t>
-      </w:r>
-      <w:r>
-        <w:t xml:space="preserve">– Créer un notebook python, il sera utile pour réaliser l’ensemble des étapes (split, data </w:t>
+        <w:t>D – Créer un notebook python</w:t>
+      </w:r>
+      <w:r>
+        <w:rPr>
+          <w:b/>
+          <w:bCs/>
+          <w:sz w:val="28"/>
+          <w:szCs w:val="28"/>
+        </w:rPr>
+        <w:t xml:space="preserve"> (squelette)</w:t>
+      </w:r>
+      <w:r>
+        <w:rPr>
+          <w:sz w:val="28"/>
+          <w:szCs w:val="28"/>
+        </w:rPr>
+        <w:t xml:space="preserve"> </w:t>
+      </w:r>
+    </w:p>
+    <w:p>
+      <w:pPr>
+        <w:tabs>
+          <w:tab w:val="left" w:pos="1830"/>
+        </w:tabs>
+      </w:pPr>
+      <w:proofErr w:type="gramStart"/>
+      <w:r>
+        <w:t>il</w:t>
+      </w:r>
+      <w:proofErr w:type="gramEnd"/>
+      <w:r>
+        <w:t xml:space="preserve"> sera utile pour réaliser l’ensemble des étapes (split, data </w:t>
       </w:r>
       <w:proofErr w:type="spellStart"/>
       <w:r>
@@ -1102,11 +1161,12 @@
       </w:pPr>
       <w:r>
         <w:rPr>
+          <w:noProof/>
           <w:lang w:val="en-US"/>
         </w:rPr>
         <w:drawing>
-          <wp:inline distT="0" distB="0" distL="0" distR="0" wp14:anchorId="3E963F15" wp14:editId="200829A1">
-            <wp:extent cx="2820130" cy="1238250"/>
+          <wp:inline distT="0" distB="0" distL="0" distR="0" wp14:anchorId="3E963F15" wp14:editId="535D2F55">
+            <wp:extent cx="2619375" cy="1150103"/>
             <wp:effectExtent l="0" t="0" r="0" b="0"/>
             <wp:docPr id="4" name="Image 4"/>
             <wp:cNvGraphicFramePr>
@@ -1128,7 +1188,7 @@
                   <pic:spPr>
                     <a:xfrm>
                       <a:off x="0" y="0"/>
-                      <a:ext cx="2865736" cy="1258274"/>
+                      <a:ext cx="2682967" cy="1178025"/>
                     </a:xfrm>
                     <a:prstGeom prst="rect">
                       <a:avLst/>
@@ -1152,11 +1212,12 @@
       </w:pPr>
       <w:r>
         <w:rPr>
+          <w:noProof/>
           <w:lang w:val="en-US"/>
         </w:rPr>
         <w:drawing>
-          <wp:inline distT="0" distB="0" distL="0" distR="0" wp14:anchorId="76EB23BA" wp14:editId="017031E1">
-            <wp:extent cx="4524375" cy="6697790"/>
+          <wp:inline distT="0" distB="0" distL="0" distR="0" wp14:anchorId="76EB23BA" wp14:editId="6794BE83">
+            <wp:extent cx="4253840" cy="6297295"/>
             <wp:effectExtent l="0" t="0" r="0" b="8255"/>
             <wp:docPr id="5" name="Image 5"/>
             <wp:cNvGraphicFramePr>
@@ -1178,7 +1239,7 @@
                   <pic:spPr>
                     <a:xfrm>
                       <a:off x="0" y="0"/>
-                      <a:ext cx="4526497" cy="6700931"/>
+                      <a:ext cx="4265072" cy="6313922"/>
                     </a:xfrm>
                     <a:prstGeom prst="rect">
                       <a:avLst/>
@@ -1197,39 +1258,1065 @@
           <w:tab w:val="left" w:pos="1830"/>
         </w:tabs>
         <w:rPr>
-          <w:lang w:val="en-US"/>
-        </w:rPr>
-      </w:pPr>
-    </w:p>
-    <w:p>
-      <w:pPr>
-        <w:tabs>
-          <w:tab w:val="left" w:pos="1830"/>
-        </w:tabs>
-        <w:rPr>
-          <w:lang w:val="en-US"/>
-        </w:rPr>
-      </w:pPr>
-    </w:p>
-    <w:p>
-      <w:pPr>
-        <w:tabs>
-          <w:tab w:val="left" w:pos="1830"/>
-        </w:tabs>
-        <w:rPr>
-          <w:lang w:val="en-US"/>
-        </w:rPr>
-      </w:pPr>
-    </w:p>
-    <w:p>
-      <w:pPr>
-        <w:tabs>
-          <w:tab w:val="left" w:pos="1830"/>
-        </w:tabs>
-        <w:rPr>
-          <w:lang w:val="en-US"/>
-        </w:rPr>
-      </w:pPr>
+          <w:b/>
+          <w:bCs/>
+          <w:sz w:val="28"/>
+          <w:szCs w:val="28"/>
+          <w:lang w:val="en-US"/>
+        </w:rPr>
+      </w:pPr>
+      <w:r>
+        <w:rPr>
+          <w:b/>
+          <w:bCs/>
+          <w:sz w:val="28"/>
+          <w:szCs w:val="28"/>
+          <w:lang w:val="en-US"/>
+        </w:rPr>
+        <w:lastRenderedPageBreak/>
+        <w:t xml:space="preserve">E – </w:t>
+      </w:r>
+      <w:proofErr w:type="spellStart"/>
+      <w:r>
+        <w:rPr>
+          <w:b/>
+          <w:bCs/>
+          <w:sz w:val="28"/>
+          <w:szCs w:val="28"/>
+          <w:lang w:val="en-US"/>
+        </w:rPr>
+        <w:t>Récupération</w:t>
+      </w:r>
+      <w:proofErr w:type="spellEnd"/>
+      <w:r>
+        <w:rPr>
+          <w:b/>
+          <w:bCs/>
+          <w:sz w:val="28"/>
+          <w:szCs w:val="28"/>
+          <w:lang w:val="en-US"/>
+        </w:rPr>
+        <w:t xml:space="preserve"> des </w:t>
+      </w:r>
+      <w:proofErr w:type="spellStart"/>
+      <w:r>
+        <w:rPr>
+          <w:b/>
+          <w:bCs/>
+          <w:sz w:val="28"/>
+          <w:szCs w:val="28"/>
+          <w:lang w:val="en-US"/>
+        </w:rPr>
+        <w:t>données</w:t>
+      </w:r>
+      <w:proofErr w:type="spellEnd"/>
+    </w:p>
+    <w:p>
+      <w:pPr>
+        <w:tabs>
+          <w:tab w:val="left" w:pos="1830"/>
+        </w:tabs>
+        <w:rPr>
+          <w:b/>
+          <w:bCs/>
+        </w:rPr>
+      </w:pPr>
+      <w:r>
+        <w:rPr>
+          <w:b/>
+          <w:bCs/>
+        </w:rPr>
+        <w:t>Cloner ce projet Git</w:t>
+      </w:r>
+    </w:p>
+    <w:p>
+      <w:pPr>
+        <w:tabs>
+          <w:tab w:val="left" w:pos="1830"/>
+        </w:tabs>
+      </w:pPr>
+      <w:hyperlink r:id="rId13" w:history="1">
+        <w:r>
+          <w:rPr>
+            <w:rStyle w:val="Lienhypertexte"/>
+          </w:rPr>
+          <w:t>https://github.com/EscVM/OIDv4_ToolKit</w:t>
+        </w:r>
+      </w:hyperlink>
+    </w:p>
+    <w:p>
+      <w:pPr>
+        <w:tabs>
+          <w:tab w:val="left" w:pos="1830"/>
+        </w:tabs>
+      </w:pPr>
+    </w:p>
+    <w:p>
+      <w:pPr>
+        <w:tabs>
+          <w:tab w:val="left" w:pos="1830"/>
+        </w:tabs>
+      </w:pPr>
+      <w:r>
+        <w:rPr>
+          <w:b/>
+          <w:bCs/>
+        </w:rPr>
+        <w:t>Modifier fichier classes.txt</w:t>
+      </w:r>
+      <w:r>
+        <w:t xml:space="preserve">, supprimez tout et écrivez : </w:t>
+      </w:r>
+      <w:r>
+        <w:rPr>
+          <w:b/>
+          <w:bCs/>
+        </w:rPr>
+        <w:t xml:space="preserve">Stop </w:t>
+      </w:r>
+      <w:proofErr w:type="spellStart"/>
+      <w:r>
+        <w:rPr>
+          <w:b/>
+          <w:bCs/>
+        </w:rPr>
+        <w:t>sign</w:t>
+      </w:r>
+      <w:proofErr w:type="spellEnd"/>
+    </w:p>
+    <w:p>
+      <w:pPr>
+        <w:tabs>
+          <w:tab w:val="left" w:pos="1830"/>
+        </w:tabs>
+      </w:pPr>
+    </w:p>
+    <w:p>
+      <w:pPr>
+        <w:tabs>
+          <w:tab w:val="left" w:pos="1830"/>
+        </w:tabs>
+        <w:rPr>
+          <w:b/>
+          <w:bCs/>
+        </w:rPr>
+      </w:pPr>
+      <w:r>
+        <w:rPr>
+          <w:b/>
+          <w:bCs/>
+        </w:rPr>
+        <w:t xml:space="preserve">Téléchargez le </w:t>
+      </w:r>
+      <w:proofErr w:type="spellStart"/>
+      <w:r>
+        <w:rPr>
+          <w:b/>
+          <w:bCs/>
+        </w:rPr>
+        <w:t>dataset</w:t>
+      </w:r>
+      <w:proofErr w:type="spellEnd"/>
+      <w:r>
+        <w:rPr>
+          <w:b/>
+          <w:bCs/>
+        </w:rPr>
+        <w:t xml:space="preserve"> train des stop </w:t>
+      </w:r>
+      <w:proofErr w:type="spellStart"/>
+      <w:r>
+        <w:rPr>
+          <w:b/>
+          <w:bCs/>
+        </w:rPr>
+        <w:t>sign</w:t>
+      </w:r>
+      <w:proofErr w:type="spellEnd"/>
+      <w:r>
+        <w:rPr>
+          <w:b/>
+          <w:bCs/>
+        </w:rPr>
+        <w:t xml:space="preserve"> ainsi que le </w:t>
+      </w:r>
+      <w:proofErr w:type="spellStart"/>
+      <w:r>
+        <w:rPr>
+          <w:b/>
+          <w:bCs/>
+        </w:rPr>
+        <w:t>dataset</w:t>
+      </w:r>
+      <w:proofErr w:type="spellEnd"/>
+      <w:r>
+        <w:rPr>
+          <w:b/>
+          <w:bCs/>
+        </w:rPr>
+        <w:t xml:space="preserve"> validation puis mergez les 2 dans un dossier</w:t>
+      </w:r>
+    </w:p>
+    <w:p>
+      <w:pPr>
+        <w:tabs>
+          <w:tab w:val="left" w:pos="1830"/>
+        </w:tabs>
+      </w:pPr>
+      <w:proofErr w:type="gramStart"/>
+      <w:r>
+        <w:t>python</w:t>
+      </w:r>
+      <w:proofErr w:type="gramEnd"/>
+      <w:r>
+        <w:t>3 main.py downloader --classes classes.txt --</w:t>
+      </w:r>
+      <w:proofErr w:type="spellStart"/>
+      <w:r>
+        <w:t>type_csv</w:t>
+      </w:r>
+      <w:proofErr w:type="spellEnd"/>
+      <w:r>
+        <w:t xml:space="preserve"> train</w:t>
+      </w:r>
+    </w:p>
+    <w:p>
+      <w:pPr>
+        <w:tabs>
+          <w:tab w:val="left" w:pos="1830"/>
+        </w:tabs>
+        <w:rPr>
+          <w:lang w:val="en-US"/>
+        </w:rPr>
+      </w:pPr>
+      <w:r>
+        <w:rPr>
+          <w:lang w:val="en-US"/>
+        </w:rPr>
+        <w:t>python3 main.py downloader --classes classes.txt --</w:t>
+      </w:r>
+      <w:proofErr w:type="spellStart"/>
+      <w:r>
+        <w:rPr>
+          <w:lang w:val="en-US"/>
+        </w:rPr>
+        <w:t>type_csv</w:t>
+      </w:r>
+      <w:proofErr w:type="spellEnd"/>
+      <w:r>
+        <w:rPr>
+          <w:lang w:val="en-US"/>
+        </w:rPr>
+        <w:t xml:space="preserve"> </w:t>
+      </w:r>
+      <w:r>
+        <w:rPr>
+          <w:lang w:val="en-US"/>
+        </w:rPr>
+        <w:t>test</w:t>
+      </w:r>
+    </w:p>
+    <w:p>
+      <w:pPr>
+        <w:tabs>
+          <w:tab w:val="left" w:pos="1830"/>
+        </w:tabs>
+        <w:rPr>
+          <w:lang w:val="en-US"/>
+        </w:rPr>
+      </w:pPr>
+    </w:p>
+    <w:p>
+      <w:pPr>
+        <w:tabs>
+          <w:tab w:val="left" w:pos="1830"/>
+        </w:tabs>
+      </w:pPr>
+      <w:r>
+        <w:t>Les images seront dis</w:t>
+      </w:r>
+      <w:r>
+        <w:t>ponibles dans le dossier OID/</w:t>
+      </w:r>
+      <w:proofErr w:type="spellStart"/>
+      <w:r>
+        <w:t>dataset</w:t>
+      </w:r>
+      <w:proofErr w:type="spellEnd"/>
+    </w:p>
+    <w:p>
+      <w:pPr>
+        <w:tabs>
+          <w:tab w:val="left" w:pos="1830"/>
+        </w:tabs>
+        <w:rPr>
+          <w:i/>
+          <w:iCs/>
+        </w:rPr>
+      </w:pPr>
+      <w:r>
+        <w:rPr>
+          <w:i/>
+          <w:iCs/>
+        </w:rPr>
+        <w:t xml:space="preserve">NB : Si vous voulez + de data, j’ai aussi récup 71 panneaux stop sur </w:t>
+      </w:r>
+      <w:proofErr w:type="spellStart"/>
+      <w:r>
+        <w:rPr>
+          <w:i/>
+          <w:iCs/>
+        </w:rPr>
+        <w:t>kaggle</w:t>
+      </w:r>
+      <w:proofErr w:type="spellEnd"/>
+      <w:r>
+        <w:rPr>
+          <w:i/>
+          <w:iCs/>
+        </w:rPr>
+        <w:t>, demandez si vous êtes intéressés</w:t>
+      </w:r>
+    </w:p>
+    <w:p>
+      <w:pPr>
+        <w:tabs>
+          <w:tab w:val="left" w:pos="1830"/>
+        </w:tabs>
+      </w:pPr>
+    </w:p>
+    <w:p>
+      <w:pPr>
+        <w:tabs>
+          <w:tab w:val="left" w:pos="1830"/>
+        </w:tabs>
+      </w:pPr>
+    </w:p>
+    <w:p>
+      <w:pPr>
+        <w:tabs>
+          <w:tab w:val="left" w:pos="1830"/>
+        </w:tabs>
+      </w:pPr>
+      <w:r>
+        <w:rPr>
+          <w:b/>
+          <w:bCs/>
+          <w:sz w:val="28"/>
+          <w:szCs w:val="28"/>
+        </w:rPr>
+        <w:t xml:space="preserve">F – </w:t>
+      </w:r>
+      <w:r>
+        <w:rPr>
+          <w:b/>
+          <w:bCs/>
+          <w:sz w:val="28"/>
+          <w:szCs w:val="28"/>
+        </w:rPr>
+        <w:t>N</w:t>
+      </w:r>
+      <w:r>
+        <w:rPr>
+          <w:b/>
+          <w:bCs/>
+          <w:sz w:val="28"/>
+          <w:szCs w:val="28"/>
+        </w:rPr>
+        <w:t>otebook</w:t>
+      </w:r>
+      <w:r>
+        <w:rPr>
+          <w:b/>
+          <w:bCs/>
+          <w:sz w:val="28"/>
+          <w:szCs w:val="28"/>
+        </w:rPr>
+        <w:t xml:space="preserve"> en suivant les recommandations du tuto donné dans le TP</w:t>
+      </w:r>
+      <w:r>
+        <w:rPr>
+          <w:sz w:val="28"/>
+          <w:szCs w:val="28"/>
+        </w:rPr>
+        <w:t xml:space="preserve"> </w:t>
+      </w:r>
+      <w:r>
+        <w:t>(</w:t>
+      </w:r>
+      <w:hyperlink r:id="rId14" w:history="1">
+        <w:r>
+          <w:rPr>
+            <w:rStyle w:val="Lienhypertexte"/>
+          </w:rPr>
+          <w:t>https://tensorflow-object-detection-api-tutorial.readthedocs.io/en/latest/training.html#partition-the</w:t>
+        </w:r>
+      </w:hyperlink>
+      <w:r>
+        <w:t>)</w:t>
+      </w:r>
+    </w:p>
+    <w:p>
+      <w:pPr>
+        <w:tabs>
+          <w:tab w:val="left" w:pos="1830"/>
+        </w:tabs>
+      </w:pPr>
+    </w:p>
+    <w:p>
+      <w:pPr>
+        <w:tabs>
+          <w:tab w:val="left" w:pos="1830"/>
+        </w:tabs>
+      </w:pPr>
+      <w:r>
+        <w:t xml:space="preserve">Architecture : </w:t>
+      </w:r>
+    </w:p>
+    <w:p>
+      <w:pPr>
+        <w:tabs>
+          <w:tab w:val="left" w:pos="1830"/>
+        </w:tabs>
+      </w:pPr>
+      <w:r>
+        <w:drawing>
+          <wp:inline distT="0" distB="0" distL="0" distR="0" wp14:anchorId="6DE8F26A" wp14:editId="759E511B">
+            <wp:extent cx="5408295" cy="2392360"/>
+            <wp:effectExtent l="0" t="0" r="1905" b="8255"/>
+            <wp:docPr id="6" name="Image 6"/>
+            <wp:cNvGraphicFramePr>
+              <a:graphicFrameLocks xmlns:a="http://schemas.openxmlformats.org/drawingml/2006/main" noChangeAspect="1"/>
+            </wp:cNvGraphicFramePr>
+            <a:graphic xmlns:a="http://schemas.openxmlformats.org/drawingml/2006/main">
+              <a:graphicData uri="http://schemas.openxmlformats.org/drawingml/2006/picture">
+                <pic:pic xmlns:pic="http://schemas.openxmlformats.org/drawingml/2006/picture">
+                  <pic:nvPicPr>
+                    <pic:cNvPr id="1" name=""/>
+                    <pic:cNvPicPr/>
+                  </pic:nvPicPr>
+                  <pic:blipFill>
+                    <a:blip r:embed="rId15"/>
+                    <a:stretch>
+                      <a:fillRect/>
+                    </a:stretch>
+                  </pic:blipFill>
+                  <pic:spPr>
+                    <a:xfrm>
+                      <a:off x="0" y="0"/>
+                      <a:ext cx="5428768" cy="2401416"/>
+                    </a:xfrm>
+                    <a:prstGeom prst="rect">
+                      <a:avLst/>
+                    </a:prstGeom>
+                  </pic:spPr>
+                </pic:pic>
+              </a:graphicData>
+            </a:graphic>
+          </wp:inline>
+        </w:drawing>
+      </w:r>
+    </w:p>
+    <w:p>
+      <w:pPr>
+        <w:tabs>
+          <w:tab w:val="left" w:pos="1830"/>
+        </w:tabs>
+      </w:pPr>
+    </w:p>
+    <w:p>
+      <w:pPr>
+        <w:tabs>
+          <w:tab w:val="left" w:pos="1830"/>
+        </w:tabs>
+      </w:pPr>
+      <w:r>
+        <w:t xml:space="preserve">Installez </w:t>
+      </w:r>
+      <w:proofErr w:type="spellStart"/>
+      <w:r>
+        <w:t>LableImg</w:t>
+      </w:r>
+      <w:proofErr w:type="spellEnd"/>
+      <w:r>
+        <w:t xml:space="preserve"> en version 1.8.3</w:t>
+      </w:r>
+    </w:p>
+    <w:p>
+      <w:pPr>
+        <w:tabs>
+          <w:tab w:val="left" w:pos="1830"/>
+        </w:tabs>
+      </w:pPr>
+    </w:p>
+    <w:p>
+      <w:pPr>
+        <w:tabs>
+          <w:tab w:val="left" w:pos="1830"/>
+        </w:tabs>
+      </w:pPr>
+      <w:r>
+        <w:t>Placer les images</w:t>
+      </w:r>
+      <w:r>
+        <w:t xml:space="preserve"> dans le dossier « images »</w:t>
+      </w:r>
+    </w:p>
+    <w:p>
+      <w:pPr>
+        <w:tabs>
+          <w:tab w:val="left" w:pos="1830"/>
+        </w:tabs>
+      </w:pPr>
+      <w:r>
+        <w:t xml:space="preserve">Démarrez </w:t>
+      </w:r>
+      <w:proofErr w:type="spellStart"/>
+      <w:r>
+        <w:t>labelImg</w:t>
+      </w:r>
+      <w:proofErr w:type="spellEnd"/>
+      <w:r>
+        <w:t xml:space="preserve"> en tapant « </w:t>
+      </w:r>
+      <w:proofErr w:type="spellStart"/>
+      <w:r>
+        <w:t>labelImg</w:t>
+      </w:r>
+      <w:proofErr w:type="spellEnd"/>
+      <w:r>
+        <w:t> » dans une CMD (dans le dossier images)</w:t>
+      </w:r>
+    </w:p>
+    <w:p>
+      <w:pPr>
+        <w:tabs>
+          <w:tab w:val="left" w:pos="1830"/>
+        </w:tabs>
+      </w:pPr>
+      <w:r>
+        <w:drawing>
+          <wp:inline distT="0" distB="0" distL="0" distR="0" wp14:anchorId="2BB924B3" wp14:editId="44795676">
+            <wp:extent cx="5760720" cy="523240"/>
+            <wp:effectExtent l="0" t="0" r="0" b="0"/>
+            <wp:docPr id="7" name="Image 7"/>
+            <wp:cNvGraphicFramePr>
+              <a:graphicFrameLocks xmlns:a="http://schemas.openxmlformats.org/drawingml/2006/main" noChangeAspect="1"/>
+            </wp:cNvGraphicFramePr>
+            <a:graphic xmlns:a="http://schemas.openxmlformats.org/drawingml/2006/main">
+              <a:graphicData uri="http://schemas.openxmlformats.org/drawingml/2006/picture">
+                <pic:pic xmlns:pic="http://schemas.openxmlformats.org/drawingml/2006/picture">
+                  <pic:nvPicPr>
+                    <pic:cNvPr id="1" name=""/>
+                    <pic:cNvPicPr/>
+                  </pic:nvPicPr>
+                  <pic:blipFill>
+                    <a:blip r:embed="rId16"/>
+                    <a:stretch>
+                      <a:fillRect/>
+                    </a:stretch>
+                  </pic:blipFill>
+                  <pic:spPr>
+                    <a:xfrm>
+                      <a:off x="0" y="0"/>
+                      <a:ext cx="5760720" cy="523240"/>
+                    </a:xfrm>
+                    <a:prstGeom prst="rect">
+                      <a:avLst/>
+                    </a:prstGeom>
+                  </pic:spPr>
+                </pic:pic>
+              </a:graphicData>
+            </a:graphic>
+          </wp:inline>
+        </w:drawing>
+      </w:r>
+    </w:p>
+    <w:p>
+      <w:pPr>
+        <w:tabs>
+          <w:tab w:val="left" w:pos="1830"/>
+        </w:tabs>
+      </w:pPr>
+    </w:p>
+    <w:p>
+      <w:pPr>
+        <w:tabs>
+          <w:tab w:val="left" w:pos="1830"/>
+        </w:tabs>
+      </w:pPr>
+      <w:r>
+        <w:t xml:space="preserve">Cliquez sur Open </w:t>
+      </w:r>
+      <w:proofErr w:type="spellStart"/>
+      <w:r>
+        <w:t>Dir</w:t>
+      </w:r>
+      <w:proofErr w:type="spellEnd"/>
+      <w:r>
+        <w:t xml:space="preserve"> : </w:t>
+      </w:r>
+    </w:p>
+    <w:p>
+      <w:pPr>
+        <w:tabs>
+          <w:tab w:val="left" w:pos="1830"/>
+        </w:tabs>
+      </w:pPr>
+      <w:r>
+        <w:drawing>
+          <wp:inline distT="0" distB="0" distL="0" distR="0" wp14:anchorId="6FCB3CD8" wp14:editId="199564AB">
+            <wp:extent cx="4941570" cy="3808582"/>
+            <wp:effectExtent l="0" t="0" r="0" b="1905"/>
+            <wp:docPr id="8" name="Image 8"/>
+            <wp:cNvGraphicFramePr>
+              <a:graphicFrameLocks xmlns:a="http://schemas.openxmlformats.org/drawingml/2006/main" noChangeAspect="1"/>
+            </wp:cNvGraphicFramePr>
+            <a:graphic xmlns:a="http://schemas.openxmlformats.org/drawingml/2006/main">
+              <a:graphicData uri="http://schemas.openxmlformats.org/drawingml/2006/picture">
+                <pic:pic xmlns:pic="http://schemas.openxmlformats.org/drawingml/2006/picture">
+                  <pic:nvPicPr>
+                    <pic:cNvPr id="1" name=""/>
+                    <pic:cNvPicPr/>
+                  </pic:nvPicPr>
+                  <pic:blipFill>
+                    <a:blip r:embed="rId17"/>
+                    <a:stretch>
+                      <a:fillRect/>
+                    </a:stretch>
+                  </pic:blipFill>
+                  <pic:spPr>
+                    <a:xfrm>
+                      <a:off x="0" y="0"/>
+                      <a:ext cx="4961769" cy="3824150"/>
+                    </a:xfrm>
+                    <a:prstGeom prst="rect">
+                      <a:avLst/>
+                    </a:prstGeom>
+                  </pic:spPr>
+                </pic:pic>
+              </a:graphicData>
+            </a:graphic>
+          </wp:inline>
+        </w:drawing>
+      </w:r>
+    </w:p>
+    <w:p>
+      <w:pPr>
+        <w:tabs>
+          <w:tab w:val="left" w:pos="1140"/>
+        </w:tabs>
+      </w:pPr>
+    </w:p>
+    <w:p>
+      <w:pPr>
+        <w:tabs>
+          <w:tab w:val="left" w:pos="1140"/>
+        </w:tabs>
+      </w:pPr>
+      <w:r>
+        <w:t>Attribuez des classes pour chaque image en sélectionnant le panneau stop (touche w)</w:t>
+      </w:r>
+    </w:p>
+    <w:p>
+      <w:pPr>
+        <w:tabs>
+          <w:tab w:val="left" w:pos="1140"/>
+        </w:tabs>
+      </w:pPr>
+      <w:r>
+        <w:t>Je l’ai fait pour la partie OIDV4 (388 images)</w:t>
+      </w:r>
+    </w:p>
+    <w:p>
+      <w:pPr>
+        <w:tabs>
+          <w:tab w:val="left" w:pos="1140"/>
+        </w:tabs>
+      </w:pPr>
+    </w:p>
+    <w:p>
+      <w:pPr>
+        <w:tabs>
+          <w:tab w:val="left" w:pos="1140"/>
+        </w:tabs>
+      </w:pPr>
+      <w:r>
+        <w:t xml:space="preserve">Créer ensuite une fonction python qui va mettre en place </w:t>
+      </w:r>
+      <w:proofErr w:type="gramStart"/>
+      <w:r>
+        <w:t>les dossier</w:t>
+      </w:r>
+      <w:proofErr w:type="gramEnd"/>
+      <w:r>
+        <w:t xml:space="preserve"> d’image train et test (Tuto sans les inputs CMD)</w:t>
+      </w:r>
+    </w:p>
+    <w:p>
+      <w:pPr>
+        <w:tabs>
+          <w:tab w:val="left" w:pos="1140"/>
+        </w:tabs>
+      </w:pPr>
+      <w:r>
+        <w:lastRenderedPageBreak/>
+        <w:drawing>
+          <wp:inline distT="0" distB="0" distL="0" distR="0" wp14:anchorId="584CFE7C" wp14:editId="1DDB9445">
+            <wp:extent cx="4069168" cy="3945197"/>
+            <wp:effectExtent l="0" t="0" r="7620" b="0"/>
+            <wp:docPr id="10" name="Image 10"/>
+            <wp:cNvGraphicFramePr>
+              <a:graphicFrameLocks xmlns:a="http://schemas.openxmlformats.org/drawingml/2006/main" noChangeAspect="1"/>
+            </wp:cNvGraphicFramePr>
+            <a:graphic xmlns:a="http://schemas.openxmlformats.org/drawingml/2006/main">
+              <a:graphicData uri="http://schemas.openxmlformats.org/drawingml/2006/picture">
+                <pic:pic xmlns:pic="http://schemas.openxmlformats.org/drawingml/2006/picture">
+                  <pic:nvPicPr>
+                    <pic:cNvPr id="1" name=""/>
+                    <pic:cNvPicPr/>
+                  </pic:nvPicPr>
+                  <pic:blipFill>
+                    <a:blip r:embed="rId18"/>
+                    <a:stretch>
+                      <a:fillRect/>
+                    </a:stretch>
+                  </pic:blipFill>
+                  <pic:spPr>
+                    <a:xfrm>
+                      <a:off x="0" y="0"/>
+                      <a:ext cx="4090246" cy="3965633"/>
+                    </a:xfrm>
+                    <a:prstGeom prst="rect">
+                      <a:avLst/>
+                    </a:prstGeom>
+                  </pic:spPr>
+                </pic:pic>
+              </a:graphicData>
+            </a:graphic>
+          </wp:inline>
+        </w:drawing>
+      </w:r>
+    </w:p>
+    <w:p>
+      <w:pPr>
+        <w:tabs>
+          <w:tab w:val="left" w:pos="1140"/>
+        </w:tabs>
+      </w:pPr>
+    </w:p>
+    <w:p>
+      <w:pPr>
+        <w:tabs>
+          <w:tab w:val="left" w:pos="1140"/>
+        </w:tabs>
+      </w:pPr>
+      <w:r>
+        <w:drawing>
+          <wp:inline distT="0" distB="0" distL="0" distR="0" wp14:anchorId="483488A2" wp14:editId="0DB6A5F3">
+            <wp:extent cx="2362200" cy="928277"/>
+            <wp:effectExtent l="0" t="0" r="0" b="5715"/>
+            <wp:docPr id="11" name="Image 11"/>
+            <wp:cNvGraphicFramePr>
+              <a:graphicFrameLocks xmlns:a="http://schemas.openxmlformats.org/drawingml/2006/main" noChangeAspect="1"/>
+            </wp:cNvGraphicFramePr>
+            <a:graphic xmlns:a="http://schemas.openxmlformats.org/drawingml/2006/main">
+              <a:graphicData uri="http://schemas.openxmlformats.org/drawingml/2006/picture">
+                <pic:pic xmlns:pic="http://schemas.openxmlformats.org/drawingml/2006/picture">
+                  <pic:nvPicPr>
+                    <pic:cNvPr id="1" name=""/>
+                    <pic:cNvPicPr/>
+                  </pic:nvPicPr>
+                  <pic:blipFill>
+                    <a:blip r:embed="rId19"/>
+                    <a:stretch>
+                      <a:fillRect/>
+                    </a:stretch>
+                  </pic:blipFill>
+                  <pic:spPr>
+                    <a:xfrm>
+                      <a:off x="0" y="0"/>
+                      <a:ext cx="2383621" cy="936695"/>
+                    </a:xfrm>
+                    <a:prstGeom prst="rect">
+                      <a:avLst/>
+                    </a:prstGeom>
+                  </pic:spPr>
+                </pic:pic>
+              </a:graphicData>
+            </a:graphic>
+          </wp:inline>
+        </w:drawing>
+      </w:r>
+    </w:p>
+    <w:p>
+      <w:pPr>
+        <w:tabs>
+          <w:tab w:val="left" w:pos="1140"/>
+        </w:tabs>
+      </w:pPr>
+    </w:p>
+    <w:p>
+      <w:pPr>
+        <w:tabs>
+          <w:tab w:val="left" w:pos="1140"/>
+        </w:tabs>
+      </w:pPr>
+    </w:p>
+    <w:p>
+      <w:pPr>
+        <w:tabs>
+          <w:tab w:val="left" w:pos="1140"/>
+        </w:tabs>
+      </w:pPr>
+    </w:p>
+    <w:p>
+      <w:pPr>
+        <w:tabs>
+          <w:tab w:val="left" w:pos="1140"/>
+        </w:tabs>
+      </w:pPr>
+    </w:p>
+    <w:p>
+      <w:pPr>
+        <w:tabs>
+          <w:tab w:val="left" w:pos="1140"/>
+        </w:tabs>
+      </w:pPr>
+    </w:p>
+    <w:p>
+      <w:pPr>
+        <w:tabs>
+          <w:tab w:val="left" w:pos="1140"/>
+        </w:tabs>
+      </w:pPr>
+    </w:p>
+    <w:p>
+      <w:pPr>
+        <w:tabs>
+          <w:tab w:val="left" w:pos="1140"/>
+        </w:tabs>
+      </w:pPr>
+    </w:p>
+    <w:p>
+      <w:pPr>
+        <w:tabs>
+          <w:tab w:val="left" w:pos="1140"/>
+        </w:tabs>
+      </w:pPr>
+    </w:p>
+    <w:p>
+      <w:pPr>
+        <w:tabs>
+          <w:tab w:val="left" w:pos="1140"/>
+        </w:tabs>
+      </w:pPr>
+    </w:p>
+    <w:p>
+      <w:pPr>
+        <w:tabs>
+          <w:tab w:val="left" w:pos="1140"/>
+        </w:tabs>
+      </w:pPr>
+    </w:p>
+    <w:p>
+      <w:pPr>
+        <w:tabs>
+          <w:tab w:val="left" w:pos="1140"/>
+        </w:tabs>
+      </w:pPr>
+    </w:p>
+    <w:p>
+      <w:pPr>
+        <w:tabs>
+          <w:tab w:val="left" w:pos="1140"/>
+        </w:tabs>
+      </w:pPr>
+    </w:p>
+    <w:p>
+      <w:pPr>
+        <w:tabs>
+          <w:tab w:val="left" w:pos="1140"/>
+        </w:tabs>
+      </w:pPr>
+      <w:r>
+        <w:lastRenderedPageBreak/>
+        <w:t xml:space="preserve">Créer fichier label </w:t>
+      </w:r>
+      <w:proofErr w:type="spellStart"/>
+      <w:r>
+        <w:t>map</w:t>
+      </w:r>
+      <w:proofErr w:type="spellEnd"/>
+      <w:r>
+        <w:t xml:space="preserve"> qui associe chaque label à un nombre, ici on a qu’un seul label </w:t>
+      </w:r>
+      <w:r>
+        <w:sym w:font="Wingdings" w:char="F0E8"/>
+      </w:r>
+      <w:r>
+        <w:t xml:space="preserve"> stop</w:t>
+      </w:r>
+    </w:p>
+    <w:p>
+      <w:pPr>
+        <w:tabs>
+          <w:tab w:val="left" w:pos="1140"/>
+        </w:tabs>
+      </w:pPr>
+      <w:r>
+        <w:drawing>
+          <wp:inline distT="0" distB="0" distL="0" distR="0" wp14:anchorId="3EE550D1" wp14:editId="168A4C96">
+            <wp:extent cx="5760720" cy="3414395"/>
+            <wp:effectExtent l="0" t="0" r="0" b="0"/>
+            <wp:docPr id="12" name="Image 12"/>
+            <wp:cNvGraphicFramePr>
+              <a:graphicFrameLocks xmlns:a="http://schemas.openxmlformats.org/drawingml/2006/main" noChangeAspect="1"/>
+            </wp:cNvGraphicFramePr>
+            <a:graphic xmlns:a="http://schemas.openxmlformats.org/drawingml/2006/main">
+              <a:graphicData uri="http://schemas.openxmlformats.org/drawingml/2006/picture">
+                <pic:pic xmlns:pic="http://schemas.openxmlformats.org/drawingml/2006/picture">
+                  <pic:nvPicPr>
+                    <pic:cNvPr id="1" name=""/>
+                    <pic:cNvPicPr/>
+                  </pic:nvPicPr>
+                  <pic:blipFill>
+                    <a:blip r:embed="rId20"/>
+                    <a:stretch>
+                      <a:fillRect/>
+                    </a:stretch>
+                  </pic:blipFill>
+                  <pic:spPr>
+                    <a:xfrm>
+                      <a:off x="0" y="0"/>
+                      <a:ext cx="5760720" cy="3414395"/>
+                    </a:xfrm>
+                    <a:prstGeom prst="rect">
+                      <a:avLst/>
+                    </a:prstGeom>
+                  </pic:spPr>
+                </pic:pic>
+              </a:graphicData>
+            </a:graphic>
+          </wp:inline>
+        </w:drawing>
+      </w:r>
+    </w:p>
+    <w:p>
+      <w:pPr>
+        <w:tabs>
+          <w:tab w:val="left" w:pos="1140"/>
+        </w:tabs>
+      </w:pPr>
+    </w:p>
+    <w:p>
+      <w:pPr>
+        <w:tabs>
+          <w:tab w:val="left" w:pos="1140"/>
+        </w:tabs>
+      </w:pPr>
+      <w:r>
+        <w:t xml:space="preserve">Création de </w:t>
+      </w:r>
+      <w:proofErr w:type="spellStart"/>
+      <w:r>
+        <w:t>tensorflow</w:t>
+      </w:r>
+      <w:proofErr w:type="spellEnd"/>
+      <w:r>
+        <w:t xml:space="preserve"> records à partir des données test et train</w:t>
+      </w:r>
+    </w:p>
+    <w:p>
+      <w:pPr>
+        <w:tabs>
+          <w:tab w:val="left" w:pos="1140"/>
+        </w:tabs>
+      </w:pPr>
+      <w:r>
+        <w:lastRenderedPageBreak/>
+        <w:drawing>
+          <wp:inline distT="0" distB="0" distL="0" distR="0" wp14:anchorId="08DF3857" wp14:editId="62E0FDDB">
+            <wp:extent cx="5760720" cy="5067300"/>
+            <wp:effectExtent l="0" t="0" r="0" b="0"/>
+            <wp:docPr id="13" name="Image 13"/>
+            <wp:cNvGraphicFramePr>
+              <a:graphicFrameLocks xmlns:a="http://schemas.openxmlformats.org/drawingml/2006/main" noChangeAspect="1"/>
+            </wp:cNvGraphicFramePr>
+            <a:graphic xmlns:a="http://schemas.openxmlformats.org/drawingml/2006/main">
+              <a:graphicData uri="http://schemas.openxmlformats.org/drawingml/2006/picture">
+                <pic:pic xmlns:pic="http://schemas.openxmlformats.org/drawingml/2006/picture">
+                  <pic:nvPicPr>
+                    <pic:cNvPr id="1" name=""/>
+                    <pic:cNvPicPr/>
+                  </pic:nvPicPr>
+                  <pic:blipFill>
+                    <a:blip r:embed="rId21"/>
+                    <a:stretch>
+                      <a:fillRect/>
+                    </a:stretch>
+                  </pic:blipFill>
+                  <pic:spPr>
+                    <a:xfrm>
+                      <a:off x="0" y="0"/>
+                      <a:ext cx="5760720" cy="5067300"/>
+                    </a:xfrm>
+                    <a:prstGeom prst="rect">
+                      <a:avLst/>
+                    </a:prstGeom>
+                  </pic:spPr>
+                </pic:pic>
+              </a:graphicData>
+            </a:graphic>
+          </wp:inline>
+        </w:drawing>
+      </w:r>
+    </w:p>
+    <w:p/>
+    <w:p>
+      <w:pPr>
+        <w:tabs>
+          <w:tab w:val="left" w:pos="1350"/>
+        </w:tabs>
+      </w:pPr>
+      <w:r>
+        <w:lastRenderedPageBreak/>
+        <w:drawing>
+          <wp:inline distT="0" distB="0" distL="0" distR="0" wp14:anchorId="6A01D4C2" wp14:editId="12C2463C">
+            <wp:extent cx="5760720" cy="5420995"/>
+            <wp:effectExtent l="0" t="0" r="0" b="8255"/>
+            <wp:docPr id="14" name="Image 14"/>
+            <wp:cNvGraphicFramePr>
+              <a:graphicFrameLocks xmlns:a="http://schemas.openxmlformats.org/drawingml/2006/main" noChangeAspect="1"/>
+            </wp:cNvGraphicFramePr>
+            <a:graphic xmlns:a="http://schemas.openxmlformats.org/drawingml/2006/main">
+              <a:graphicData uri="http://schemas.openxmlformats.org/drawingml/2006/picture">
+                <pic:pic xmlns:pic="http://schemas.openxmlformats.org/drawingml/2006/picture">
+                  <pic:nvPicPr>
+                    <pic:cNvPr id="1" name=""/>
+                    <pic:cNvPicPr/>
+                  </pic:nvPicPr>
+                  <pic:blipFill>
+                    <a:blip r:embed="rId22"/>
+                    <a:stretch>
+                      <a:fillRect/>
+                    </a:stretch>
+                  </pic:blipFill>
+                  <pic:spPr>
+                    <a:xfrm>
+                      <a:off x="0" y="0"/>
+                      <a:ext cx="5760720" cy="5420995"/>
+                    </a:xfrm>
+                    <a:prstGeom prst="rect">
+                      <a:avLst/>
+                    </a:prstGeom>
+                  </pic:spPr>
+                </pic:pic>
+              </a:graphicData>
+            </a:graphic>
+          </wp:inline>
+        </w:drawing>
+      </w:r>
     </w:p>
     <w:sectPr>
       <w:pgSz w:w="11906" w:h="16838"/>

</xml_diff>